<commit_message>
I have passed the exam with flying colors
</commit_message>
<xml_diff>
--- a/Спикок лекций, семинаров, вопросов.docx
+++ b/Спикок лекций, семинаров, вопросов.docx
@@ -2546,154 +2546,146 @@
           <w:szCs w:val="28"/>
         </w:rPr>
       </w:pPr>
-    </w:p>
-    <w:p>
-      <w:pPr>
-        <w:ind w:left="360"/>
-        <w:rPr>
-          <w:rFonts w:ascii="Times New Roman" w:hAnsi="Times New Roman" w:cs="Times New Roman"/>
-          <w:b/>
-          <w:sz w:val="28"/>
-          <w:szCs w:val="28"/>
-        </w:rPr>
-      </w:pPr>
-      <w:r>
-        <w:rPr>
-          <w:rFonts w:ascii="Times New Roman" w:hAnsi="Times New Roman" w:cs="Times New Roman"/>
-          <w:b/>
-          <w:sz w:val="28"/>
-          <w:szCs w:val="28"/>
-        </w:rPr>
-        <w:t>Полный с</w:t>
-      </w:r>
-      <w:r>
-        <w:rPr>
-          <w:rFonts w:ascii="Times New Roman" w:hAnsi="Times New Roman" w:cs="Times New Roman"/>
-          <w:b/>
-          <w:sz w:val="28"/>
-          <w:szCs w:val="28"/>
-        </w:rPr>
-        <w:t xml:space="preserve">писок литературы </w:t>
-      </w:r>
-      <w:r>
-        <w:rPr>
-          <w:rFonts w:ascii="Times New Roman" w:hAnsi="Times New Roman" w:cs="Times New Roman"/>
-          <w:b/>
-          <w:sz w:val="28"/>
-          <w:szCs w:val="28"/>
-        </w:rPr>
-        <w:t>для</w:t>
-      </w:r>
-      <w:r>
-        <w:rPr>
-          <w:rFonts w:ascii="Times New Roman" w:hAnsi="Times New Roman" w:cs="Times New Roman"/>
-          <w:b/>
-          <w:sz w:val="28"/>
-          <w:szCs w:val="28"/>
-        </w:rPr>
-        <w:t xml:space="preserve"> прочтени</w:t>
-      </w:r>
-      <w:r>
-        <w:rPr>
-          <w:rFonts w:ascii="Times New Roman" w:hAnsi="Times New Roman" w:cs="Times New Roman"/>
-          <w:b/>
-          <w:sz w:val="28"/>
-          <w:szCs w:val="28"/>
-        </w:rPr>
-        <w:t>я</w:t>
-      </w:r>
-      <w:r>
-        <w:rPr>
-          <w:rFonts w:ascii="Times New Roman" w:hAnsi="Times New Roman" w:cs="Times New Roman"/>
-          <w:b/>
-          <w:sz w:val="28"/>
-          <w:szCs w:val="28"/>
-        </w:rPr>
-        <w:t>:</w:t>
-      </w:r>
-    </w:p>
-    <w:p>
-      <w:pPr>
-        <w:ind w:left="360"/>
-        <w:rPr>
-          <w:rFonts w:ascii="Times New Roman" w:hAnsi="Times New Roman" w:cs="Times New Roman"/>
-          <w:sz w:val="28"/>
-          <w:szCs w:val="28"/>
-        </w:rPr>
-      </w:pPr>
-      <w:r>
-        <w:rPr>
-          <w:rFonts w:ascii="Times New Roman" w:hAnsi="Times New Roman" w:cs="Times New Roman"/>
-          <w:sz w:val="28"/>
-          <w:szCs w:val="28"/>
-        </w:rPr>
-        <w:t>Эри</w:t>
-      </w:r>
-      <w:r>
-        <w:rPr>
-          <w:rFonts w:ascii="Times New Roman" w:hAnsi="Times New Roman" w:cs="Times New Roman"/>
-          <w:sz w:val="28"/>
-          <w:szCs w:val="28"/>
-        </w:rPr>
-        <w:t>х</w:t>
-      </w:r>
-      <w:r>
-        <w:rPr>
-          <w:rFonts w:ascii="Times New Roman" w:hAnsi="Times New Roman" w:cs="Times New Roman"/>
-          <w:sz w:val="28"/>
-          <w:szCs w:val="28"/>
-        </w:rPr>
-        <w:t xml:space="preserve"> Фром</w:t>
-      </w:r>
-      <w:r>
-        <w:rPr>
-          <w:rFonts w:ascii="Times New Roman" w:hAnsi="Times New Roman" w:cs="Times New Roman"/>
-          <w:sz w:val="28"/>
-          <w:szCs w:val="28"/>
-        </w:rPr>
-        <w:t>м</w:t>
-      </w:r>
-      <w:r>
-        <w:rPr>
-          <w:rFonts w:ascii="Times New Roman" w:hAnsi="Times New Roman" w:cs="Times New Roman"/>
-          <w:sz w:val="28"/>
-          <w:szCs w:val="28"/>
-        </w:rPr>
-        <w:t xml:space="preserve"> «Бегст</w:t>
-      </w:r>
       <w:bookmarkStart w:id="0" w:name="_GoBack"/>
       <w:bookmarkEnd w:id="0"/>
-      <w:r>
-        <w:rPr>
-          <w:rFonts w:ascii="Times New Roman" w:hAnsi="Times New Roman" w:cs="Times New Roman"/>
-          <w:sz w:val="28"/>
-          <w:szCs w:val="28"/>
-        </w:rPr>
-        <w:t>во от свободы»</w:t>
-      </w:r>
-    </w:p>
-    <w:p>
-      <w:pPr>
-        <w:ind w:left="360"/>
-        <w:rPr>
-          <w:rFonts w:ascii="Times New Roman" w:hAnsi="Times New Roman" w:cs="Times New Roman"/>
-          <w:sz w:val="28"/>
-          <w:szCs w:val="28"/>
-        </w:rPr>
-      </w:pPr>
-      <w:r>
-        <w:rPr>
-          <w:rFonts w:ascii="Times New Roman" w:hAnsi="Times New Roman" w:cs="Times New Roman"/>
-          <w:sz w:val="28"/>
-          <w:szCs w:val="28"/>
+    </w:p>
+    <w:p>
+      <w:pPr>
+        <w:ind w:left="360"/>
+        <w:rPr>
+          <w:rFonts w:ascii="Times New Roman" w:hAnsi="Times New Roman" w:cs="Times New Roman"/>
+          <w:b/>
+          <w:sz w:val="26"/>
+          <w:szCs w:val="26"/>
+        </w:rPr>
+      </w:pPr>
+      <w:r>
+        <w:rPr>
+          <w:rFonts w:ascii="Times New Roman" w:hAnsi="Times New Roman" w:cs="Times New Roman"/>
+          <w:b/>
+          <w:sz w:val="26"/>
+          <w:szCs w:val="26"/>
+        </w:rPr>
+        <w:t>Полный с</w:t>
+      </w:r>
+      <w:r>
+        <w:rPr>
+          <w:rFonts w:ascii="Times New Roman" w:hAnsi="Times New Roman" w:cs="Times New Roman"/>
+          <w:b/>
+          <w:sz w:val="26"/>
+          <w:szCs w:val="26"/>
+        </w:rPr>
+        <w:t xml:space="preserve">писок литературы </w:t>
+      </w:r>
+      <w:r>
+        <w:rPr>
+          <w:rFonts w:ascii="Times New Roman" w:hAnsi="Times New Roman" w:cs="Times New Roman"/>
+          <w:b/>
+          <w:sz w:val="26"/>
+          <w:szCs w:val="26"/>
+        </w:rPr>
+        <w:t>для</w:t>
+      </w:r>
+      <w:r>
+        <w:rPr>
+          <w:rFonts w:ascii="Times New Roman" w:hAnsi="Times New Roman" w:cs="Times New Roman"/>
+          <w:b/>
+          <w:sz w:val="26"/>
+          <w:szCs w:val="26"/>
+        </w:rPr>
+        <w:t xml:space="preserve"> прочтени</w:t>
+      </w:r>
+      <w:r>
+        <w:rPr>
+          <w:rFonts w:ascii="Times New Roman" w:hAnsi="Times New Roman" w:cs="Times New Roman"/>
+          <w:b/>
+          <w:sz w:val="26"/>
+          <w:szCs w:val="26"/>
+        </w:rPr>
+        <w:t>я</w:t>
+      </w:r>
+      <w:r>
+        <w:rPr>
+          <w:rFonts w:ascii="Times New Roman" w:hAnsi="Times New Roman" w:cs="Times New Roman"/>
+          <w:b/>
+          <w:sz w:val="26"/>
+          <w:szCs w:val="26"/>
+        </w:rPr>
+        <w:t>:</w:t>
+      </w:r>
+    </w:p>
+    <w:p>
+      <w:pPr>
+        <w:ind w:left="360"/>
+        <w:rPr>
+          <w:rFonts w:ascii="Times New Roman" w:hAnsi="Times New Roman" w:cs="Times New Roman"/>
+          <w:sz w:val="26"/>
+          <w:szCs w:val="26"/>
+        </w:rPr>
+      </w:pPr>
+      <w:r>
+        <w:rPr>
+          <w:rFonts w:ascii="Times New Roman" w:hAnsi="Times New Roman" w:cs="Times New Roman"/>
+          <w:sz w:val="26"/>
+          <w:szCs w:val="26"/>
+        </w:rPr>
+        <w:t>Эри</w:t>
+      </w:r>
+      <w:r>
+        <w:rPr>
+          <w:rFonts w:ascii="Times New Roman" w:hAnsi="Times New Roman" w:cs="Times New Roman"/>
+          <w:sz w:val="26"/>
+          <w:szCs w:val="26"/>
+        </w:rPr>
+        <w:t>х</w:t>
+      </w:r>
+      <w:r>
+        <w:rPr>
+          <w:rFonts w:ascii="Times New Roman" w:hAnsi="Times New Roman" w:cs="Times New Roman"/>
+          <w:sz w:val="26"/>
+          <w:szCs w:val="26"/>
+        </w:rPr>
+        <w:t xml:space="preserve"> Фром</w:t>
+      </w:r>
+      <w:r>
+        <w:rPr>
+          <w:rFonts w:ascii="Times New Roman" w:hAnsi="Times New Roman" w:cs="Times New Roman"/>
+          <w:sz w:val="26"/>
+          <w:szCs w:val="26"/>
+        </w:rPr>
+        <w:t>м</w:t>
+      </w:r>
+      <w:r>
+        <w:rPr>
+          <w:rFonts w:ascii="Times New Roman" w:hAnsi="Times New Roman" w:cs="Times New Roman"/>
+          <w:sz w:val="26"/>
+          <w:szCs w:val="26"/>
+        </w:rPr>
+        <w:t xml:space="preserve"> «Бегство от свободы»</w:t>
+      </w:r>
+    </w:p>
+    <w:p>
+      <w:pPr>
+        <w:ind w:left="360"/>
+        <w:rPr>
+          <w:rFonts w:ascii="Times New Roman" w:hAnsi="Times New Roman" w:cs="Times New Roman"/>
+          <w:sz w:val="26"/>
+          <w:szCs w:val="26"/>
+        </w:rPr>
+      </w:pPr>
+      <w:r>
+        <w:rPr>
+          <w:rFonts w:ascii="Times New Roman" w:hAnsi="Times New Roman" w:cs="Times New Roman"/>
+          <w:sz w:val="26"/>
+          <w:szCs w:val="26"/>
         </w:rPr>
         <w:t>3 диалога Платона: Республика (Государство),</w:t>
       </w:r>
       <w:r>
         <w:rPr>
           <w:rFonts w:ascii="Times New Roman" w:hAnsi="Times New Roman" w:cs="Times New Roman"/>
-          <w:sz w:val="28"/>
-          <w:szCs w:val="28"/>
+          <w:sz w:val="26"/>
+          <w:szCs w:val="26"/>
         </w:rPr>
         <w:t xml:space="preserve"> Апология, и Теэтет или Парменид</w:t>
       </w:r>
@@ -2703,39 +2695,39 @@
         <w:ind w:left="360"/>
         <w:rPr>
           <w:rFonts w:ascii="Times New Roman" w:hAnsi="Times New Roman" w:cs="Times New Roman"/>
-          <w:sz w:val="28"/>
-          <w:szCs w:val="28"/>
-        </w:rPr>
-      </w:pPr>
-      <w:r>
-        <w:rPr>
-          <w:rFonts w:ascii="Times New Roman" w:hAnsi="Times New Roman" w:cs="Times New Roman"/>
-          <w:sz w:val="28"/>
-          <w:szCs w:val="28"/>
+          <w:sz w:val="26"/>
+          <w:szCs w:val="26"/>
+        </w:rPr>
+      </w:pPr>
+      <w:r>
+        <w:rPr>
+          <w:rFonts w:ascii="Times New Roman" w:hAnsi="Times New Roman" w:cs="Times New Roman"/>
+          <w:sz w:val="26"/>
+          <w:szCs w:val="26"/>
         </w:rPr>
         <w:t>Фрэнсис</w:t>
       </w:r>
       <w:r>
         <w:rPr>
           <w:rFonts w:ascii="Times New Roman" w:hAnsi="Times New Roman" w:cs="Times New Roman"/>
-          <w:sz w:val="28"/>
-          <w:szCs w:val="28"/>
+          <w:sz w:val="26"/>
+          <w:szCs w:val="26"/>
         </w:rPr>
         <w:t xml:space="preserve"> Б</w:t>
       </w:r>
       <w:r>
         <w:rPr>
           <w:rFonts w:ascii="Times New Roman" w:hAnsi="Times New Roman" w:cs="Times New Roman"/>
-          <w:sz w:val="28"/>
-          <w:szCs w:val="28"/>
+          <w:sz w:val="26"/>
+          <w:szCs w:val="26"/>
         </w:rPr>
         <w:t>экон</w:t>
       </w:r>
       <w:r>
         <w:rPr>
           <w:rFonts w:ascii="Times New Roman" w:hAnsi="Times New Roman" w:cs="Times New Roman"/>
-          <w:sz w:val="28"/>
-          <w:szCs w:val="28"/>
+          <w:sz w:val="26"/>
+          <w:szCs w:val="26"/>
         </w:rPr>
         <w:t xml:space="preserve"> «Новый Органон»</w:t>
       </w:r>
@@ -2745,55 +2737,55 @@
         <w:ind w:left="360"/>
         <w:rPr>
           <w:rFonts w:ascii="Times New Roman" w:hAnsi="Times New Roman" w:cs="Times New Roman"/>
-          <w:sz w:val="28"/>
-          <w:szCs w:val="28"/>
-        </w:rPr>
-      </w:pPr>
-      <w:r>
-        <w:rPr>
-          <w:rFonts w:ascii="Times New Roman" w:hAnsi="Times New Roman" w:cs="Times New Roman"/>
-          <w:sz w:val="28"/>
-          <w:szCs w:val="28"/>
+          <w:sz w:val="26"/>
+          <w:szCs w:val="26"/>
+        </w:rPr>
+      </w:pPr>
+      <w:r>
+        <w:rPr>
+          <w:rFonts w:ascii="Times New Roman" w:hAnsi="Times New Roman" w:cs="Times New Roman"/>
+          <w:sz w:val="26"/>
+          <w:szCs w:val="26"/>
         </w:rPr>
         <w:t>Рене Декарт «Рассуждени</w:t>
       </w:r>
       <w:r>
         <w:rPr>
           <w:rFonts w:ascii="Times New Roman" w:hAnsi="Times New Roman" w:cs="Times New Roman"/>
-          <w:sz w:val="28"/>
-          <w:szCs w:val="28"/>
+          <w:sz w:val="26"/>
+          <w:szCs w:val="26"/>
         </w:rPr>
         <w:t>е</w:t>
       </w:r>
       <w:r>
         <w:rPr>
           <w:rFonts w:ascii="Times New Roman" w:hAnsi="Times New Roman" w:cs="Times New Roman"/>
-          <w:sz w:val="28"/>
-          <w:szCs w:val="28"/>
+          <w:sz w:val="26"/>
+          <w:szCs w:val="26"/>
         </w:rPr>
         <w:t xml:space="preserve"> о методе»</w:t>
       </w:r>
       <w:r>
         <w:rPr>
           <w:rFonts w:ascii="Times New Roman" w:hAnsi="Times New Roman" w:cs="Times New Roman"/>
-          <w:sz w:val="28"/>
-          <w:szCs w:val="28"/>
+          <w:sz w:val="26"/>
+          <w:szCs w:val="26"/>
         </w:rPr>
         <w:t xml:space="preserve"> (</w:t>
       </w:r>
       <w:r>
         <w:rPr>
           <w:rFonts w:ascii="Times New Roman" w:hAnsi="Times New Roman" w:cs="Times New Roman"/>
-          <w:sz w:val="28"/>
-          <w:szCs w:val="28"/>
+          <w:sz w:val="26"/>
+          <w:szCs w:val="26"/>
         </w:rPr>
         <w:t>либо</w:t>
       </w:r>
       <w:r>
         <w:rPr>
           <w:rFonts w:ascii="Times New Roman" w:hAnsi="Times New Roman" w:cs="Times New Roman"/>
-          <w:sz w:val="28"/>
-          <w:szCs w:val="28"/>
+          <w:sz w:val="26"/>
+          <w:szCs w:val="26"/>
         </w:rPr>
         <w:t xml:space="preserve"> «Метафизические размышления»</w:t>
       </w:r>
@@ -2803,15 +2795,15 @@
         <w:ind w:left="360"/>
         <w:rPr>
           <w:rFonts w:ascii="Times New Roman" w:hAnsi="Times New Roman" w:cs="Times New Roman"/>
-          <w:sz w:val="28"/>
-          <w:szCs w:val="28"/>
-        </w:rPr>
-      </w:pPr>
-      <w:r>
-        <w:rPr>
-          <w:rFonts w:ascii="Times New Roman" w:hAnsi="Times New Roman" w:cs="Times New Roman"/>
-          <w:sz w:val="28"/>
-          <w:szCs w:val="28"/>
+          <w:sz w:val="26"/>
+          <w:szCs w:val="26"/>
+        </w:rPr>
+      </w:pPr>
+      <w:r>
+        <w:rPr>
+          <w:rFonts w:ascii="Times New Roman" w:hAnsi="Times New Roman" w:cs="Times New Roman"/>
+          <w:sz w:val="26"/>
+          <w:szCs w:val="26"/>
         </w:rPr>
         <w:t>Аристотель: «Метафизика» и «Никомахова этика»</w:t>
       </w:r>
@@ -2821,51 +2813,51 @@
         <w:ind w:left="360"/>
         <w:rPr>
           <w:rFonts w:ascii="Times New Roman" w:hAnsi="Times New Roman" w:cs="Times New Roman"/>
-          <w:sz w:val="28"/>
-          <w:szCs w:val="28"/>
-        </w:rPr>
-      </w:pPr>
-      <w:r>
-        <w:rPr>
-          <w:rFonts w:ascii="Times New Roman" w:hAnsi="Times New Roman" w:cs="Times New Roman"/>
-          <w:sz w:val="28"/>
-          <w:szCs w:val="28"/>
+          <w:sz w:val="26"/>
+          <w:szCs w:val="26"/>
+        </w:rPr>
+      </w:pPr>
+      <w:r>
+        <w:rPr>
+          <w:rFonts w:ascii="Times New Roman" w:hAnsi="Times New Roman" w:cs="Times New Roman"/>
+          <w:sz w:val="26"/>
+          <w:szCs w:val="26"/>
+        </w:rPr>
+        <w:t>Т</w:t>
+      </w:r>
+      <w:r>
+        <w:rPr>
+          <w:rFonts w:ascii="Times New Roman" w:hAnsi="Times New Roman" w:cs="Times New Roman"/>
+          <w:sz w:val="26"/>
+          <w:szCs w:val="26"/>
+        </w:rPr>
+        <w:t>омас</w:t>
+      </w:r>
+      <w:r>
+        <w:rPr>
+          <w:rFonts w:ascii="Times New Roman" w:hAnsi="Times New Roman" w:cs="Times New Roman"/>
+          <w:sz w:val="26"/>
+          <w:szCs w:val="26"/>
+        </w:rPr>
+        <w:t xml:space="preserve"> Гоббс «Левиафан»</w:t>
+      </w:r>
+    </w:p>
+    <w:p>
+      <w:pPr>
+        <w:ind w:left="360"/>
+        <w:rPr>
+          <w:rFonts w:ascii="Times New Roman" w:hAnsi="Times New Roman" w:cs="Times New Roman"/>
+          <w:sz w:val="26"/>
+          <w:szCs w:val="26"/>
+        </w:rPr>
+      </w:pPr>
+      <w:r>
+        <w:rPr>
+          <w:rFonts w:ascii="Times New Roman" w:hAnsi="Times New Roman" w:cs="Times New Roman"/>
+          <w:sz w:val="26"/>
+          <w:szCs w:val="26"/>
         </w:rPr>
         <w:lastRenderedPageBreak/>
-        <w:t>Т</w:t>
-      </w:r>
-      <w:r>
-        <w:rPr>
-          <w:rFonts w:ascii="Times New Roman" w:hAnsi="Times New Roman" w:cs="Times New Roman"/>
-          <w:sz w:val="28"/>
-          <w:szCs w:val="28"/>
-        </w:rPr>
-        <w:t>омас</w:t>
-      </w:r>
-      <w:r>
-        <w:rPr>
-          <w:rFonts w:ascii="Times New Roman" w:hAnsi="Times New Roman" w:cs="Times New Roman"/>
-          <w:sz w:val="28"/>
-          <w:szCs w:val="28"/>
-        </w:rPr>
-        <w:t xml:space="preserve"> Гоббс «Левиафан»</w:t>
-      </w:r>
-    </w:p>
-    <w:p>
-      <w:pPr>
-        <w:ind w:left="360"/>
-        <w:rPr>
-          <w:rFonts w:ascii="Times New Roman" w:hAnsi="Times New Roman" w:cs="Times New Roman"/>
-          <w:sz w:val="28"/>
-          <w:szCs w:val="28"/>
-        </w:rPr>
-      </w:pPr>
-      <w:r>
-        <w:rPr>
-          <w:rFonts w:ascii="Times New Roman" w:hAnsi="Times New Roman" w:cs="Times New Roman"/>
-          <w:sz w:val="28"/>
-          <w:szCs w:val="28"/>
-        </w:rPr>
         <w:t>Гегель «Наука логики»</w:t>
       </w:r>
     </w:p>
@@ -2874,800 +2866,784 @@
         <w:ind w:left="360"/>
         <w:rPr>
           <w:rFonts w:ascii="Times New Roman" w:hAnsi="Times New Roman" w:cs="Times New Roman"/>
-          <w:sz w:val="28"/>
-          <w:szCs w:val="28"/>
+          <w:sz w:val="26"/>
+          <w:szCs w:val="26"/>
           <w:u w:val="single"/>
         </w:rPr>
       </w:pPr>
       <w:r>
         <w:rPr>
           <w:rFonts w:ascii="Times New Roman" w:hAnsi="Times New Roman" w:cs="Times New Roman"/>
-          <w:sz w:val="28"/>
-          <w:szCs w:val="28"/>
+          <w:sz w:val="26"/>
+          <w:szCs w:val="26"/>
         </w:rPr>
         <w:t>Ницше «Рождение трагедии</w:t>
       </w:r>
       <w:r>
         <w:rPr>
           <w:rFonts w:ascii="Times New Roman" w:hAnsi="Times New Roman" w:cs="Times New Roman"/>
-          <w:sz w:val="28"/>
-          <w:szCs w:val="28"/>
+          <w:sz w:val="26"/>
+          <w:szCs w:val="26"/>
+        </w:rPr>
+        <w:t xml:space="preserve"> из духа музыки</w:t>
+      </w:r>
+      <w:r>
+        <w:rPr>
+          <w:rFonts w:ascii="Times New Roman" w:hAnsi="Times New Roman" w:cs="Times New Roman"/>
+          <w:sz w:val="26"/>
+          <w:szCs w:val="26"/>
+        </w:rPr>
+        <w:t>»</w:t>
+      </w:r>
+      <w:r>
+        <w:rPr>
+          <w:rFonts w:ascii="Times New Roman" w:hAnsi="Times New Roman" w:cs="Times New Roman"/>
+          <w:sz w:val="26"/>
+          <w:szCs w:val="26"/>
+        </w:rPr>
+        <w:t>, «</w:t>
+      </w:r>
+      <w:r>
+        <w:rPr>
+          <w:rFonts w:ascii="Times New Roman" w:hAnsi="Times New Roman" w:cs="Times New Roman"/>
+          <w:sz w:val="26"/>
+          <w:szCs w:val="26"/>
+        </w:rPr>
+        <w:t>Так говорил Заратустра</w:t>
+      </w:r>
+      <w:r>
+        <w:rPr>
+          <w:rFonts w:ascii="Times New Roman" w:hAnsi="Times New Roman" w:cs="Times New Roman"/>
+          <w:sz w:val="26"/>
+          <w:szCs w:val="26"/>
+        </w:rPr>
+        <w:t>», «По ту сторону добра и зла»</w:t>
+      </w:r>
+    </w:p>
+    <w:p>
+      <w:pPr>
+        <w:ind w:left="360"/>
+        <w:rPr>
+          <w:rFonts w:ascii="Times New Roman" w:hAnsi="Times New Roman" w:cs="Times New Roman"/>
+          <w:sz w:val="26"/>
+          <w:szCs w:val="26"/>
+        </w:rPr>
+      </w:pPr>
+      <w:r>
+        <w:rPr>
+          <w:rFonts w:ascii="Times New Roman" w:hAnsi="Times New Roman" w:cs="Times New Roman"/>
+          <w:sz w:val="26"/>
+          <w:szCs w:val="26"/>
+        </w:rPr>
+        <w:t xml:space="preserve">Николай Яковлевич </w:t>
+      </w:r>
+      <w:r>
+        <w:rPr>
+          <w:rFonts w:ascii="Times New Roman" w:hAnsi="Times New Roman" w:cs="Times New Roman"/>
+          <w:sz w:val="26"/>
+          <w:szCs w:val="26"/>
+        </w:rPr>
+        <w:t>Данилевский «Россия и Европа»</w:t>
+      </w:r>
+    </w:p>
+    <w:p>
+      <w:pPr>
+        <w:ind w:left="360"/>
+        <w:rPr>
+          <w:rFonts w:ascii="Times New Roman" w:hAnsi="Times New Roman" w:cs="Times New Roman"/>
+          <w:sz w:val="26"/>
+          <w:szCs w:val="26"/>
+        </w:rPr>
+      </w:pPr>
+      <w:r>
+        <w:rPr>
+          <w:rFonts w:ascii="Times New Roman" w:hAnsi="Times New Roman" w:cs="Times New Roman"/>
+          <w:sz w:val="26"/>
+          <w:szCs w:val="26"/>
+        </w:rPr>
+        <w:t>Освальд Шпенглер</w:t>
+      </w:r>
+    </w:p>
+    <w:p>
+      <w:pPr>
+        <w:ind w:left="360"/>
+        <w:rPr>
+          <w:rFonts w:ascii="Times New Roman" w:hAnsi="Times New Roman" w:cs="Times New Roman"/>
+          <w:sz w:val="26"/>
+          <w:szCs w:val="26"/>
+        </w:rPr>
+      </w:pPr>
+      <w:r>
+        <w:rPr>
+          <w:rFonts w:ascii="Times New Roman" w:hAnsi="Times New Roman" w:cs="Times New Roman"/>
+          <w:sz w:val="26"/>
+          <w:szCs w:val="26"/>
+        </w:rPr>
+        <w:t>Хосе О</w:t>
+      </w:r>
+      <w:r>
+        <w:rPr>
+          <w:rFonts w:ascii="Times New Roman" w:hAnsi="Times New Roman" w:cs="Times New Roman"/>
+          <w:sz w:val="26"/>
+          <w:szCs w:val="26"/>
+        </w:rPr>
+        <w:t>ртега</w:t>
+      </w:r>
+      <w:r>
+        <w:rPr>
+          <w:rFonts w:ascii="Times New Roman" w:hAnsi="Times New Roman" w:cs="Times New Roman"/>
+          <w:sz w:val="26"/>
+          <w:szCs w:val="26"/>
+        </w:rPr>
+        <w:t>-и-Гассет</w:t>
+      </w:r>
+      <w:r>
+        <w:rPr>
+          <w:rFonts w:ascii="Times New Roman" w:hAnsi="Times New Roman" w:cs="Times New Roman"/>
+          <w:sz w:val="26"/>
+          <w:szCs w:val="26"/>
+        </w:rPr>
+        <w:t xml:space="preserve"> «Восстание масс»</w:t>
+      </w:r>
+    </w:p>
+    <w:p>
+      <w:pPr>
+        <w:ind w:left="360"/>
+        <w:rPr>
+          <w:rFonts w:ascii="Times New Roman" w:hAnsi="Times New Roman" w:cs="Times New Roman"/>
+          <w:sz w:val="26"/>
+          <w:szCs w:val="26"/>
+        </w:rPr>
+      </w:pPr>
+      <w:r>
+        <w:rPr>
+          <w:rFonts w:ascii="Times New Roman" w:hAnsi="Times New Roman" w:cs="Times New Roman"/>
+          <w:sz w:val="26"/>
+          <w:szCs w:val="26"/>
+        </w:rPr>
+        <w:t>Тойнби</w:t>
+      </w:r>
+      <w:r>
+        <w:rPr>
+          <w:rFonts w:ascii="Times New Roman" w:hAnsi="Times New Roman" w:cs="Times New Roman"/>
+          <w:sz w:val="26"/>
+          <w:szCs w:val="26"/>
+        </w:rPr>
+        <w:t xml:space="preserve"> «Постижение истории»</w:t>
+      </w:r>
+    </w:p>
+    <w:p>
+      <w:pPr>
+        <w:ind w:left="360"/>
+        <w:rPr>
+          <w:rFonts w:ascii="Times New Roman" w:hAnsi="Times New Roman" w:cs="Times New Roman"/>
+          <w:sz w:val="26"/>
+          <w:szCs w:val="26"/>
+        </w:rPr>
+      </w:pPr>
+      <w:r>
+        <w:rPr>
+          <w:rFonts w:ascii="Times New Roman" w:hAnsi="Times New Roman" w:cs="Times New Roman"/>
+          <w:sz w:val="26"/>
+          <w:szCs w:val="26"/>
+        </w:rPr>
+        <w:t xml:space="preserve">Владимир </w:t>
+      </w:r>
+      <w:r>
+        <w:rPr>
+          <w:rFonts w:ascii="Times New Roman" w:hAnsi="Times New Roman" w:cs="Times New Roman"/>
+          <w:sz w:val="26"/>
+          <w:szCs w:val="26"/>
+        </w:rPr>
+        <w:t>Соловьёв «Русская идея» и «</w:t>
+      </w:r>
+      <w:r>
+        <w:rPr>
+          <w:rFonts w:ascii="Times New Roman" w:hAnsi="Times New Roman" w:cs="Times New Roman"/>
+          <w:sz w:val="26"/>
+          <w:szCs w:val="26"/>
+        </w:rPr>
+        <w:t>Три разговора о войне, прогрессе и конце всемирной истории</w:t>
+      </w:r>
+      <w:r>
+        <w:rPr>
+          <w:rFonts w:ascii="Times New Roman" w:hAnsi="Times New Roman" w:cs="Times New Roman"/>
+          <w:sz w:val="26"/>
+          <w:szCs w:val="26"/>
+        </w:rPr>
+        <w:t>»</w:t>
+      </w:r>
+    </w:p>
+    <w:p>
+      <w:pPr>
+        <w:ind w:left="360"/>
+        <w:rPr>
+          <w:rFonts w:ascii="Times New Roman" w:hAnsi="Times New Roman" w:cs="Times New Roman"/>
+          <w:sz w:val="26"/>
+          <w:szCs w:val="26"/>
+        </w:rPr>
+      </w:pPr>
+      <w:r>
+        <w:rPr>
+          <w:rFonts w:ascii="Times New Roman" w:hAnsi="Times New Roman" w:cs="Times New Roman"/>
+          <w:sz w:val="26"/>
+          <w:szCs w:val="26"/>
+        </w:rPr>
+        <w:t>Бердяев «Русская идея»</w:t>
+      </w:r>
+    </w:p>
+    <w:p>
+      <w:pPr>
+        <w:ind w:left="360"/>
+        <w:rPr>
+          <w:rFonts w:ascii="Times New Roman" w:hAnsi="Times New Roman" w:cs="Times New Roman"/>
+          <w:sz w:val="26"/>
+          <w:szCs w:val="26"/>
+        </w:rPr>
+      </w:pPr>
+      <w:r>
+        <w:rPr>
+          <w:rFonts w:ascii="Times New Roman" w:hAnsi="Times New Roman" w:cs="Times New Roman"/>
+          <w:sz w:val="26"/>
+          <w:szCs w:val="26"/>
+        </w:rPr>
+        <w:t>сборник «Вехи» (1909г)</w:t>
+      </w:r>
+    </w:p>
+    <w:p>
+      <w:pPr>
+        <w:ind w:left="360"/>
+        <w:rPr>
+          <w:rFonts w:ascii="Times New Roman" w:hAnsi="Times New Roman" w:cs="Times New Roman"/>
+          <w:sz w:val="26"/>
+          <w:szCs w:val="26"/>
+        </w:rPr>
+      </w:pPr>
+      <w:r>
+        <w:rPr>
+          <w:rFonts w:ascii="Times New Roman" w:hAnsi="Times New Roman" w:cs="Times New Roman"/>
+          <w:sz w:val="26"/>
+          <w:szCs w:val="26"/>
+        </w:rPr>
+        <w:t>Достоевский «Великий инквизитор»</w:t>
+      </w:r>
+    </w:p>
+    <w:p>
+      <w:pPr>
+        <w:ind w:left="360"/>
+        <w:rPr>
+          <w:rFonts w:ascii="Times New Roman" w:hAnsi="Times New Roman" w:cs="Times New Roman"/>
+          <w:sz w:val="26"/>
+          <w:szCs w:val="26"/>
+        </w:rPr>
+      </w:pPr>
+      <w:r>
+        <w:rPr>
+          <w:rFonts w:ascii="Times New Roman" w:hAnsi="Times New Roman" w:cs="Times New Roman"/>
+          <w:sz w:val="26"/>
+          <w:szCs w:val="26"/>
+        </w:rPr>
+        <w:t>Историки: Карамзин «История государства Российского», Ключевский, Костомаров, Сергей Соловьёв</w:t>
+      </w:r>
+    </w:p>
+    <w:p>
+      <w:pPr>
+        <w:ind w:left="360"/>
+        <w:rPr>
+          <w:rFonts w:ascii="Times New Roman" w:hAnsi="Times New Roman" w:cs="Times New Roman"/>
+          <w:sz w:val="26"/>
+          <w:szCs w:val="26"/>
+        </w:rPr>
+      </w:pPr>
+      <w:r>
+        <w:rPr>
+          <w:rFonts w:ascii="Times New Roman" w:hAnsi="Times New Roman" w:cs="Times New Roman"/>
+          <w:sz w:val="26"/>
+          <w:szCs w:val="26"/>
+        </w:rPr>
+        <w:t xml:space="preserve">Иван </w:t>
+      </w:r>
+      <w:r>
+        <w:rPr>
+          <w:rFonts w:ascii="Times New Roman" w:hAnsi="Times New Roman" w:cs="Times New Roman"/>
+          <w:sz w:val="26"/>
+          <w:szCs w:val="26"/>
+        </w:rPr>
+        <w:t>Ильин «</w:t>
+      </w:r>
+      <w:r>
+        <w:rPr>
+          <w:rFonts w:ascii="Times New Roman" w:hAnsi="Times New Roman" w:cs="Times New Roman"/>
+          <w:sz w:val="26"/>
+          <w:szCs w:val="26"/>
+        </w:rPr>
+        <w:t>О грядущей России</w:t>
+      </w:r>
+      <w:r>
+        <w:rPr>
+          <w:rFonts w:ascii="Times New Roman" w:hAnsi="Times New Roman" w:cs="Times New Roman"/>
+          <w:sz w:val="26"/>
+          <w:szCs w:val="26"/>
+        </w:rPr>
+        <w:t>»</w:t>
+      </w:r>
+    </w:p>
+    <w:p>
+      <w:pPr>
+        <w:ind w:left="360"/>
+        <w:rPr>
+          <w:rFonts w:ascii="Times New Roman" w:hAnsi="Times New Roman" w:cs="Times New Roman"/>
+          <w:sz w:val="26"/>
+          <w:szCs w:val="26"/>
+        </w:rPr>
+      </w:pPr>
+      <w:r>
+        <w:rPr>
+          <w:rFonts w:ascii="Times New Roman" w:hAnsi="Times New Roman" w:cs="Times New Roman"/>
+          <w:sz w:val="26"/>
+          <w:szCs w:val="26"/>
+        </w:rPr>
+        <w:t>Джон Лок</w:t>
+      </w:r>
+      <w:r>
+        <w:rPr>
+          <w:rFonts w:ascii="Times New Roman" w:hAnsi="Times New Roman" w:cs="Times New Roman"/>
+          <w:sz w:val="26"/>
+          <w:szCs w:val="26"/>
+        </w:rPr>
+        <w:t>к</w:t>
+      </w:r>
+      <w:r>
+        <w:rPr>
+          <w:rFonts w:ascii="Times New Roman" w:hAnsi="Times New Roman" w:cs="Times New Roman"/>
+          <w:sz w:val="26"/>
+          <w:szCs w:val="26"/>
         </w:rPr>
         <w:t xml:space="preserve"> </w:t>
       </w:r>
       <w:r>
         <w:rPr>
           <w:rFonts w:ascii="Times New Roman" w:hAnsi="Times New Roman" w:cs="Times New Roman"/>
-          <w:sz w:val="28"/>
-          <w:szCs w:val="28"/>
-        </w:rPr>
-        <w:t>из духа музыки</w:t>
-      </w:r>
-      <w:r>
-        <w:rPr>
-          <w:rFonts w:ascii="Times New Roman" w:hAnsi="Times New Roman" w:cs="Times New Roman"/>
-          <w:sz w:val="28"/>
-          <w:szCs w:val="28"/>
-        </w:rPr>
-        <w:t>»</w:t>
-      </w:r>
-      <w:r>
-        <w:rPr>
-          <w:rFonts w:ascii="Times New Roman" w:hAnsi="Times New Roman" w:cs="Times New Roman"/>
-          <w:sz w:val="28"/>
-          <w:szCs w:val="28"/>
+          <w:sz w:val="26"/>
+          <w:szCs w:val="26"/>
+        </w:rPr>
+        <w:t>«Д</w:t>
+      </w:r>
+      <w:r>
+        <w:rPr>
+          <w:rFonts w:ascii="Times New Roman" w:hAnsi="Times New Roman" w:cs="Times New Roman"/>
+          <w:sz w:val="26"/>
+          <w:szCs w:val="26"/>
+        </w:rPr>
+        <w:t>ва трактата о</w:t>
+      </w:r>
+      <w:r>
+        <w:rPr>
+          <w:rFonts w:ascii="Times New Roman" w:hAnsi="Times New Roman" w:cs="Times New Roman"/>
+          <w:sz w:val="26"/>
+          <w:szCs w:val="26"/>
+        </w:rPr>
+        <w:t xml:space="preserve"> правлении»</w:t>
+      </w:r>
+    </w:p>
+    <w:p>
+      <w:pPr>
+        <w:ind w:left="360"/>
+        <w:rPr>
+          <w:rFonts w:ascii="Times New Roman" w:hAnsi="Times New Roman" w:cs="Times New Roman"/>
+          <w:sz w:val="26"/>
+          <w:szCs w:val="26"/>
+        </w:rPr>
+      </w:pPr>
+      <w:r>
+        <w:rPr>
+          <w:rFonts w:ascii="Times New Roman" w:hAnsi="Times New Roman" w:cs="Times New Roman"/>
+          <w:sz w:val="26"/>
+          <w:szCs w:val="26"/>
+        </w:rPr>
+        <w:t>Л</w:t>
+      </w:r>
+      <w:r>
+        <w:rPr>
+          <w:rFonts w:ascii="Times New Roman" w:hAnsi="Times New Roman" w:cs="Times New Roman"/>
+          <w:sz w:val="26"/>
+          <w:szCs w:val="26"/>
+        </w:rPr>
+        <w:t>.</w:t>
+      </w:r>
+      <w:r>
+        <w:rPr>
+          <w:rFonts w:ascii="Times New Roman" w:hAnsi="Times New Roman" w:cs="Times New Roman"/>
+          <w:sz w:val="26"/>
+          <w:szCs w:val="26"/>
+        </w:rPr>
+        <w:t xml:space="preserve"> Лауд</w:t>
+      </w:r>
+      <w:r>
+        <w:rPr>
+          <w:rFonts w:ascii="Times New Roman" w:hAnsi="Times New Roman" w:cs="Times New Roman"/>
+          <w:sz w:val="26"/>
+          <w:szCs w:val="26"/>
+        </w:rPr>
+        <w:t>а</w:t>
+      </w:r>
+      <w:r>
+        <w:rPr>
+          <w:rFonts w:ascii="Times New Roman" w:hAnsi="Times New Roman" w:cs="Times New Roman"/>
+          <w:sz w:val="26"/>
+          <w:szCs w:val="26"/>
+        </w:rPr>
+        <w:t>н «Наука и ценности»</w:t>
+      </w:r>
+    </w:p>
+    <w:p>
+      <w:pPr>
+        <w:ind w:left="360"/>
+        <w:rPr>
+          <w:rFonts w:ascii="Times New Roman" w:hAnsi="Times New Roman" w:cs="Times New Roman"/>
+          <w:sz w:val="26"/>
+          <w:szCs w:val="26"/>
+        </w:rPr>
+      </w:pPr>
+      <w:r>
+        <w:rPr>
+          <w:rFonts w:ascii="Times New Roman" w:hAnsi="Times New Roman" w:cs="Times New Roman"/>
+          <w:sz w:val="26"/>
+          <w:szCs w:val="26"/>
+        </w:rPr>
+        <w:t>Фернан Бро</w:t>
+      </w:r>
+      <w:r>
+        <w:rPr>
+          <w:rFonts w:ascii="Times New Roman" w:hAnsi="Times New Roman" w:cs="Times New Roman"/>
+          <w:sz w:val="26"/>
+          <w:szCs w:val="26"/>
+        </w:rPr>
+        <w:t>дель</w:t>
+      </w:r>
+      <w:r>
+        <w:rPr>
+          <w:rFonts w:ascii="Times New Roman" w:hAnsi="Times New Roman" w:cs="Times New Roman"/>
+          <w:sz w:val="26"/>
+          <w:szCs w:val="26"/>
+        </w:rPr>
+        <w:t xml:space="preserve"> «</w:t>
+      </w:r>
+      <w:r>
+        <w:rPr>
+          <w:rFonts w:ascii="Times New Roman" w:hAnsi="Times New Roman" w:cs="Times New Roman"/>
+          <w:sz w:val="26"/>
+          <w:szCs w:val="26"/>
+        </w:rPr>
+        <w:t>С</w:t>
+      </w:r>
+      <w:r>
+        <w:rPr>
+          <w:rFonts w:ascii="Times New Roman" w:hAnsi="Times New Roman" w:cs="Times New Roman"/>
+          <w:sz w:val="26"/>
+          <w:szCs w:val="26"/>
+        </w:rPr>
+        <w:t>труктур</w:t>
+      </w:r>
+      <w:r>
+        <w:rPr>
+          <w:rFonts w:ascii="Times New Roman" w:hAnsi="Times New Roman" w:cs="Times New Roman"/>
+          <w:sz w:val="26"/>
+          <w:szCs w:val="26"/>
+        </w:rPr>
+        <w:t>ы</w:t>
+      </w:r>
+      <w:r>
+        <w:rPr>
+          <w:rFonts w:ascii="Times New Roman" w:hAnsi="Times New Roman" w:cs="Times New Roman"/>
+          <w:sz w:val="26"/>
+          <w:szCs w:val="26"/>
+        </w:rPr>
+        <w:t xml:space="preserve"> повседневности»</w:t>
+      </w:r>
+    </w:p>
+    <w:p>
+      <w:pPr>
+        <w:ind w:left="360"/>
+        <w:rPr>
+          <w:rFonts w:ascii="Times New Roman" w:hAnsi="Times New Roman" w:cs="Times New Roman"/>
+          <w:sz w:val="26"/>
+          <w:szCs w:val="26"/>
+        </w:rPr>
+      </w:pPr>
+      <w:r>
+        <w:rPr>
+          <w:rFonts w:ascii="Times New Roman" w:hAnsi="Times New Roman" w:cs="Times New Roman"/>
+          <w:sz w:val="26"/>
+          <w:szCs w:val="26"/>
+        </w:rPr>
+        <w:t xml:space="preserve">Т. </w:t>
+      </w:r>
+      <w:r>
+        <w:rPr>
+          <w:rFonts w:ascii="Times New Roman" w:hAnsi="Times New Roman" w:cs="Times New Roman"/>
+          <w:sz w:val="26"/>
+          <w:szCs w:val="26"/>
+        </w:rPr>
+        <w:t>Кун «Структура научной революции»</w:t>
+      </w:r>
+      <w:r>
+        <w:rPr>
+          <w:rFonts w:ascii="Times New Roman" w:hAnsi="Times New Roman" w:cs="Times New Roman"/>
+          <w:sz w:val="26"/>
+          <w:szCs w:val="26"/>
         </w:rPr>
         <w:t>, «</w:t>
       </w:r>
       <w:r>
         <w:rPr>
           <w:rFonts w:ascii="Times New Roman" w:hAnsi="Times New Roman" w:cs="Times New Roman"/>
-          <w:sz w:val="28"/>
-          <w:szCs w:val="28"/>
-        </w:rPr>
-        <w:t>Так говорил Заратустра</w:t>
-      </w:r>
-      <w:r>
-        <w:rPr>
-          <w:rFonts w:ascii="Times New Roman" w:hAnsi="Times New Roman" w:cs="Times New Roman"/>
-          <w:sz w:val="28"/>
-          <w:szCs w:val="28"/>
-        </w:rPr>
-        <w:t>», «По ту сторону добра и зла»</w:t>
-      </w:r>
-    </w:p>
-    <w:p>
-      <w:pPr>
-        <w:ind w:left="360"/>
-        <w:rPr>
-          <w:rFonts w:ascii="Times New Roman" w:hAnsi="Times New Roman" w:cs="Times New Roman"/>
-          <w:sz w:val="28"/>
-          <w:szCs w:val="28"/>
-        </w:rPr>
-      </w:pPr>
-      <w:r>
-        <w:rPr>
-          <w:rFonts w:ascii="Times New Roman" w:hAnsi="Times New Roman" w:cs="Times New Roman"/>
-          <w:sz w:val="28"/>
-          <w:szCs w:val="28"/>
-        </w:rPr>
-        <w:t xml:space="preserve">Николай Яковлевич </w:t>
-      </w:r>
-      <w:r>
-        <w:rPr>
-          <w:rFonts w:ascii="Times New Roman" w:hAnsi="Times New Roman" w:cs="Times New Roman"/>
-          <w:sz w:val="28"/>
-          <w:szCs w:val="28"/>
-        </w:rPr>
-        <w:t>Д</w:t>
-      </w:r>
-      <w:r>
-        <w:rPr>
-          <w:rFonts w:ascii="Times New Roman" w:hAnsi="Times New Roman" w:cs="Times New Roman"/>
-          <w:sz w:val="28"/>
-          <w:szCs w:val="28"/>
-        </w:rPr>
-        <w:t>анилевский «Россия и Европа»</w:t>
-      </w:r>
-    </w:p>
-    <w:p>
-      <w:pPr>
-        <w:ind w:left="360"/>
-        <w:rPr>
-          <w:rFonts w:ascii="Times New Roman" w:hAnsi="Times New Roman" w:cs="Times New Roman"/>
-          <w:sz w:val="28"/>
-          <w:szCs w:val="28"/>
-        </w:rPr>
-      </w:pPr>
-      <w:r>
-        <w:rPr>
-          <w:rFonts w:ascii="Times New Roman" w:hAnsi="Times New Roman" w:cs="Times New Roman"/>
-          <w:sz w:val="28"/>
-          <w:szCs w:val="28"/>
-        </w:rPr>
-        <w:t>Освальд Шпенглер</w:t>
-      </w:r>
-    </w:p>
-    <w:p>
-      <w:pPr>
-        <w:ind w:left="360"/>
-        <w:rPr>
-          <w:rFonts w:ascii="Times New Roman" w:hAnsi="Times New Roman" w:cs="Times New Roman"/>
-          <w:sz w:val="28"/>
-          <w:szCs w:val="28"/>
-        </w:rPr>
-      </w:pPr>
-      <w:r>
-        <w:rPr>
-          <w:rFonts w:ascii="Times New Roman" w:hAnsi="Times New Roman" w:cs="Times New Roman"/>
-          <w:sz w:val="28"/>
-          <w:szCs w:val="28"/>
-        </w:rPr>
-        <w:t>Хосе О</w:t>
-      </w:r>
-      <w:r>
-        <w:rPr>
-          <w:rFonts w:ascii="Times New Roman" w:hAnsi="Times New Roman" w:cs="Times New Roman"/>
-          <w:sz w:val="28"/>
-          <w:szCs w:val="28"/>
-        </w:rPr>
-        <w:t>ртега</w:t>
-      </w:r>
-      <w:r>
-        <w:rPr>
-          <w:rFonts w:ascii="Times New Roman" w:hAnsi="Times New Roman" w:cs="Times New Roman"/>
-          <w:sz w:val="28"/>
-          <w:szCs w:val="28"/>
-        </w:rPr>
-        <w:t>-и-Гассет</w:t>
-      </w:r>
-      <w:r>
-        <w:rPr>
-          <w:rFonts w:ascii="Times New Roman" w:hAnsi="Times New Roman" w:cs="Times New Roman"/>
-          <w:sz w:val="28"/>
-          <w:szCs w:val="28"/>
-        </w:rPr>
-        <w:t xml:space="preserve"> «Восстание масс»</w:t>
-      </w:r>
-    </w:p>
-    <w:p>
-      <w:pPr>
-        <w:ind w:left="360"/>
-        <w:rPr>
-          <w:rFonts w:ascii="Times New Roman" w:hAnsi="Times New Roman" w:cs="Times New Roman"/>
-          <w:sz w:val="28"/>
-          <w:szCs w:val="28"/>
-        </w:rPr>
-      </w:pPr>
-      <w:r>
-        <w:rPr>
-          <w:rFonts w:ascii="Times New Roman" w:hAnsi="Times New Roman" w:cs="Times New Roman"/>
-          <w:sz w:val="28"/>
-          <w:szCs w:val="28"/>
-        </w:rPr>
-        <w:t>Тойнби</w:t>
-      </w:r>
-      <w:r>
-        <w:rPr>
-          <w:rFonts w:ascii="Times New Roman" w:hAnsi="Times New Roman" w:cs="Times New Roman"/>
-          <w:sz w:val="28"/>
-          <w:szCs w:val="28"/>
-        </w:rPr>
-        <w:t xml:space="preserve"> «Постижение истории»</w:t>
-      </w:r>
-    </w:p>
-    <w:p>
-      <w:pPr>
-        <w:ind w:left="360"/>
-        <w:rPr>
-          <w:rFonts w:ascii="Times New Roman" w:hAnsi="Times New Roman" w:cs="Times New Roman"/>
-          <w:sz w:val="28"/>
-          <w:szCs w:val="28"/>
-        </w:rPr>
-      </w:pPr>
-      <w:r>
-        <w:rPr>
-          <w:rFonts w:ascii="Times New Roman" w:hAnsi="Times New Roman" w:cs="Times New Roman"/>
-          <w:sz w:val="28"/>
-          <w:szCs w:val="28"/>
-        </w:rPr>
-        <w:t xml:space="preserve">Владимир </w:t>
-      </w:r>
-      <w:r>
-        <w:rPr>
-          <w:rFonts w:ascii="Times New Roman" w:hAnsi="Times New Roman" w:cs="Times New Roman"/>
-          <w:sz w:val="28"/>
-          <w:szCs w:val="28"/>
-        </w:rPr>
-        <w:t>Соловьёв «Русская идея» и «</w:t>
-      </w:r>
-      <w:r>
-        <w:rPr>
-          <w:rFonts w:ascii="Times New Roman" w:hAnsi="Times New Roman" w:cs="Times New Roman"/>
-          <w:sz w:val="28"/>
-          <w:szCs w:val="28"/>
-        </w:rPr>
-        <w:t>Три разговора о войне, прогрессе и конце всемирной истории</w:t>
-      </w:r>
-      <w:r>
-        <w:rPr>
-          <w:rFonts w:ascii="Times New Roman" w:hAnsi="Times New Roman" w:cs="Times New Roman"/>
-          <w:sz w:val="28"/>
-          <w:szCs w:val="28"/>
-        </w:rPr>
-        <w:t>»</w:t>
-      </w:r>
-    </w:p>
-    <w:p>
-      <w:pPr>
-        <w:ind w:left="360"/>
-        <w:rPr>
-          <w:rFonts w:ascii="Times New Roman" w:hAnsi="Times New Roman" w:cs="Times New Roman"/>
-          <w:sz w:val="28"/>
-          <w:szCs w:val="28"/>
-        </w:rPr>
-      </w:pPr>
-      <w:r>
-        <w:rPr>
-          <w:rFonts w:ascii="Times New Roman" w:hAnsi="Times New Roman" w:cs="Times New Roman"/>
-          <w:sz w:val="28"/>
-          <w:szCs w:val="28"/>
-        </w:rPr>
-        <w:t>Бердяев «Русская идея»</w:t>
-      </w:r>
-    </w:p>
-    <w:p>
-      <w:pPr>
-        <w:ind w:left="360"/>
-        <w:rPr>
-          <w:rFonts w:ascii="Times New Roman" w:hAnsi="Times New Roman" w:cs="Times New Roman"/>
-          <w:sz w:val="28"/>
-          <w:szCs w:val="28"/>
-        </w:rPr>
-      </w:pPr>
-      <w:r>
-        <w:rPr>
-          <w:rFonts w:ascii="Times New Roman" w:hAnsi="Times New Roman" w:cs="Times New Roman"/>
-          <w:sz w:val="28"/>
-          <w:szCs w:val="28"/>
-        </w:rPr>
-        <w:t>сборник «Вехи» (1909г)</w:t>
-      </w:r>
-    </w:p>
-    <w:p>
-      <w:pPr>
-        <w:ind w:left="360"/>
-        <w:rPr>
-          <w:rFonts w:ascii="Times New Roman" w:hAnsi="Times New Roman" w:cs="Times New Roman"/>
-          <w:sz w:val="28"/>
-          <w:szCs w:val="28"/>
-        </w:rPr>
-      </w:pPr>
-      <w:r>
-        <w:rPr>
-          <w:rFonts w:ascii="Times New Roman" w:hAnsi="Times New Roman" w:cs="Times New Roman"/>
-          <w:sz w:val="28"/>
-          <w:szCs w:val="28"/>
-        </w:rPr>
-        <w:t>Достоевский «Великий инквизитор»</w:t>
-      </w:r>
-    </w:p>
-    <w:p>
-      <w:pPr>
-        <w:ind w:left="360"/>
-        <w:rPr>
-          <w:rFonts w:ascii="Times New Roman" w:hAnsi="Times New Roman" w:cs="Times New Roman"/>
-          <w:sz w:val="28"/>
-          <w:szCs w:val="28"/>
-        </w:rPr>
-      </w:pPr>
-      <w:r>
-        <w:rPr>
-          <w:rFonts w:ascii="Times New Roman" w:hAnsi="Times New Roman" w:cs="Times New Roman"/>
-          <w:sz w:val="28"/>
-          <w:szCs w:val="28"/>
-        </w:rPr>
-        <w:t>Историки: Карамзин «История государства Российского», Ключевский, Костомаров, Сергей Соловьёв</w:t>
-      </w:r>
-    </w:p>
-    <w:p>
-      <w:pPr>
-        <w:ind w:left="360"/>
-        <w:rPr>
-          <w:rFonts w:ascii="Times New Roman" w:hAnsi="Times New Roman" w:cs="Times New Roman"/>
-          <w:sz w:val="28"/>
-          <w:szCs w:val="28"/>
-        </w:rPr>
-      </w:pPr>
-      <w:r>
-        <w:rPr>
-          <w:rFonts w:ascii="Times New Roman" w:hAnsi="Times New Roman" w:cs="Times New Roman"/>
-          <w:sz w:val="28"/>
-          <w:szCs w:val="28"/>
-        </w:rPr>
-        <w:t xml:space="preserve">Иван </w:t>
-      </w:r>
-      <w:r>
-        <w:rPr>
-          <w:rFonts w:ascii="Times New Roman" w:hAnsi="Times New Roman" w:cs="Times New Roman"/>
-          <w:sz w:val="28"/>
-          <w:szCs w:val="28"/>
-        </w:rPr>
-        <w:t>Ильин «</w:t>
-      </w:r>
-      <w:r>
-        <w:rPr>
-          <w:rFonts w:ascii="Times New Roman" w:hAnsi="Times New Roman" w:cs="Times New Roman"/>
-          <w:sz w:val="28"/>
-          <w:szCs w:val="28"/>
-        </w:rPr>
-        <w:t>О грядущей России</w:t>
-      </w:r>
-      <w:r>
-        <w:rPr>
-          <w:rFonts w:ascii="Times New Roman" w:hAnsi="Times New Roman" w:cs="Times New Roman"/>
-          <w:sz w:val="28"/>
-          <w:szCs w:val="28"/>
-        </w:rPr>
-        <w:t>»</w:t>
-      </w:r>
-    </w:p>
-    <w:p>
-      <w:pPr>
-        <w:ind w:left="360"/>
-        <w:rPr>
-          <w:rFonts w:ascii="Times New Roman" w:hAnsi="Times New Roman" w:cs="Times New Roman"/>
-          <w:sz w:val="28"/>
-          <w:szCs w:val="28"/>
-        </w:rPr>
-      </w:pPr>
-      <w:r>
-        <w:rPr>
-          <w:rFonts w:ascii="Times New Roman" w:hAnsi="Times New Roman" w:cs="Times New Roman"/>
-          <w:sz w:val="28"/>
-          <w:szCs w:val="28"/>
-        </w:rPr>
-        <w:t>Джон Лок</w:t>
-      </w:r>
-      <w:r>
-        <w:rPr>
-          <w:rFonts w:ascii="Times New Roman" w:hAnsi="Times New Roman" w:cs="Times New Roman"/>
-          <w:sz w:val="28"/>
-          <w:szCs w:val="28"/>
-        </w:rPr>
-        <w:t>к</w:t>
-      </w:r>
-      <w:r>
-        <w:rPr>
-          <w:rFonts w:ascii="Times New Roman" w:hAnsi="Times New Roman" w:cs="Times New Roman"/>
-          <w:sz w:val="28"/>
-          <w:szCs w:val="28"/>
-        </w:rPr>
-        <w:t xml:space="preserve"> </w:t>
-      </w:r>
-      <w:r>
-        <w:rPr>
-          <w:rFonts w:ascii="Times New Roman" w:hAnsi="Times New Roman" w:cs="Times New Roman"/>
-          <w:sz w:val="28"/>
-          <w:szCs w:val="28"/>
-        </w:rPr>
-        <w:t>«Д</w:t>
-      </w:r>
-      <w:r>
-        <w:rPr>
-          <w:rFonts w:ascii="Times New Roman" w:hAnsi="Times New Roman" w:cs="Times New Roman"/>
-          <w:sz w:val="28"/>
-          <w:szCs w:val="28"/>
-        </w:rPr>
-        <w:t>ва трактата о</w:t>
-      </w:r>
-      <w:r>
-        <w:rPr>
-          <w:rFonts w:ascii="Times New Roman" w:hAnsi="Times New Roman" w:cs="Times New Roman"/>
-          <w:sz w:val="28"/>
-          <w:szCs w:val="28"/>
-        </w:rPr>
-        <w:t xml:space="preserve"> правлении»</w:t>
-      </w:r>
-    </w:p>
-    <w:p>
-      <w:pPr>
-        <w:ind w:left="360"/>
-        <w:rPr>
-          <w:rFonts w:ascii="Times New Roman" w:hAnsi="Times New Roman" w:cs="Times New Roman"/>
-          <w:sz w:val="28"/>
-          <w:szCs w:val="28"/>
-        </w:rPr>
-      </w:pPr>
-      <w:r>
-        <w:rPr>
-          <w:rFonts w:ascii="Times New Roman" w:hAnsi="Times New Roman" w:cs="Times New Roman"/>
-          <w:sz w:val="28"/>
-          <w:szCs w:val="28"/>
+          <w:sz w:val="26"/>
+          <w:szCs w:val="26"/>
+        </w:rPr>
+        <w:t xml:space="preserve">После </w:t>
+      </w:r>
+      <w:r>
+        <w:rPr>
+          <w:rFonts w:ascii="Times New Roman" w:hAnsi="Times New Roman" w:cs="Times New Roman"/>
+          <w:sz w:val="26"/>
+          <w:szCs w:val="26"/>
+        </w:rPr>
+        <w:t>Структуры научных революций»</w:t>
+      </w:r>
+    </w:p>
+    <w:p>
+      <w:pPr>
+        <w:ind w:left="360"/>
+        <w:rPr>
+          <w:rFonts w:ascii="Times New Roman" w:hAnsi="Times New Roman" w:cs="Times New Roman"/>
+          <w:sz w:val="26"/>
+          <w:szCs w:val="26"/>
+        </w:rPr>
+      </w:pPr>
+      <w:r>
+        <w:rPr>
+          <w:rFonts w:ascii="Times New Roman" w:hAnsi="Times New Roman" w:cs="Times New Roman"/>
+          <w:sz w:val="26"/>
+          <w:szCs w:val="26"/>
+        </w:rPr>
+        <w:t>Чарльз Сноу «Две культуры»</w:t>
+      </w:r>
+    </w:p>
+    <w:p>
+      <w:pPr>
+        <w:ind w:left="360"/>
+        <w:rPr>
+          <w:rFonts w:ascii="Times New Roman" w:hAnsi="Times New Roman" w:cs="Times New Roman"/>
+          <w:sz w:val="26"/>
+          <w:szCs w:val="26"/>
+        </w:rPr>
+      </w:pPr>
+      <w:r>
+        <w:rPr>
+          <w:rFonts w:ascii="Times New Roman" w:hAnsi="Times New Roman" w:cs="Times New Roman"/>
+          <w:sz w:val="26"/>
+          <w:szCs w:val="26"/>
+        </w:rPr>
+        <w:t>Элвин</w:t>
+      </w:r>
+      <w:r>
+        <w:rPr>
+          <w:rFonts w:ascii="Times New Roman" w:hAnsi="Times New Roman" w:cs="Times New Roman"/>
+          <w:sz w:val="26"/>
+          <w:szCs w:val="26"/>
+        </w:rPr>
+        <w:t xml:space="preserve"> Тоф</w:t>
+      </w:r>
+      <w:r>
+        <w:rPr>
+          <w:rFonts w:ascii="Times New Roman" w:hAnsi="Times New Roman" w:cs="Times New Roman"/>
+          <w:sz w:val="26"/>
+          <w:szCs w:val="26"/>
+        </w:rPr>
+        <w:t>ф</w:t>
+      </w:r>
+      <w:r>
+        <w:rPr>
+          <w:rFonts w:ascii="Times New Roman" w:hAnsi="Times New Roman" w:cs="Times New Roman"/>
+          <w:sz w:val="26"/>
+          <w:szCs w:val="26"/>
+        </w:rPr>
+        <w:t>лер «Шок от столкновения с будущем» или «Третья волна» или «Метам</w:t>
+      </w:r>
+      <w:r>
+        <w:rPr>
+          <w:rFonts w:ascii="Times New Roman" w:hAnsi="Times New Roman" w:cs="Times New Roman"/>
+          <w:sz w:val="26"/>
+          <w:szCs w:val="26"/>
+        </w:rPr>
+        <w:t>о</w:t>
+      </w:r>
+      <w:r>
+        <w:rPr>
+          <w:rFonts w:ascii="Times New Roman" w:hAnsi="Times New Roman" w:cs="Times New Roman"/>
+          <w:sz w:val="26"/>
+          <w:szCs w:val="26"/>
+        </w:rPr>
+        <w:t>рфоз</w:t>
+      </w:r>
+      <w:r>
+        <w:rPr>
+          <w:rFonts w:ascii="Times New Roman" w:hAnsi="Times New Roman" w:cs="Times New Roman"/>
+          <w:sz w:val="26"/>
+          <w:szCs w:val="26"/>
+        </w:rPr>
+        <w:t>ы</w:t>
+      </w:r>
+      <w:r>
+        <w:rPr>
+          <w:rFonts w:ascii="Times New Roman" w:hAnsi="Times New Roman" w:cs="Times New Roman"/>
+          <w:sz w:val="26"/>
+          <w:szCs w:val="26"/>
+        </w:rPr>
+        <w:t xml:space="preserve"> власти»</w:t>
+      </w:r>
+    </w:p>
+    <w:p>
+      <w:pPr>
+        <w:ind w:left="360"/>
+        <w:rPr>
+          <w:rFonts w:ascii="Times New Roman" w:hAnsi="Times New Roman" w:cs="Times New Roman"/>
+          <w:sz w:val="26"/>
+          <w:szCs w:val="26"/>
+        </w:rPr>
+      </w:pPr>
+      <w:r>
+        <w:rPr>
+          <w:rFonts w:ascii="Times New Roman" w:hAnsi="Times New Roman" w:cs="Times New Roman"/>
+          <w:sz w:val="26"/>
+          <w:szCs w:val="26"/>
+        </w:rPr>
+        <w:t xml:space="preserve">Г. </w:t>
+      </w:r>
+      <w:r>
+        <w:rPr>
+          <w:rFonts w:ascii="Times New Roman" w:hAnsi="Times New Roman" w:cs="Times New Roman"/>
+          <w:sz w:val="26"/>
+          <w:szCs w:val="26"/>
+        </w:rPr>
+        <w:t>Маркуз</w:t>
+      </w:r>
+      <w:r>
+        <w:rPr>
+          <w:rFonts w:ascii="Times New Roman" w:hAnsi="Times New Roman" w:cs="Times New Roman"/>
+          <w:sz w:val="26"/>
+          <w:szCs w:val="26"/>
+        </w:rPr>
+        <w:t>е</w:t>
+      </w:r>
+      <w:r>
+        <w:rPr>
+          <w:rFonts w:ascii="Times New Roman" w:hAnsi="Times New Roman" w:cs="Times New Roman"/>
+          <w:sz w:val="26"/>
+          <w:szCs w:val="26"/>
+        </w:rPr>
+        <w:t xml:space="preserve"> «Одномерный человек»</w:t>
+      </w:r>
+    </w:p>
+    <w:p>
+      <w:pPr>
+        <w:ind w:left="360"/>
+        <w:rPr>
+          <w:rFonts w:ascii="Times New Roman" w:hAnsi="Times New Roman" w:cs="Times New Roman"/>
+          <w:sz w:val="26"/>
+          <w:szCs w:val="26"/>
+        </w:rPr>
+      </w:pPr>
+      <w:r>
+        <w:rPr>
+          <w:rFonts w:ascii="Times New Roman" w:hAnsi="Times New Roman" w:cs="Times New Roman"/>
+          <w:sz w:val="26"/>
+          <w:szCs w:val="26"/>
+        </w:rPr>
+        <w:t xml:space="preserve">Сэмюэль Хантингтон </w:t>
+      </w:r>
+      <w:r>
+        <w:rPr>
+          <w:rFonts w:ascii="Times New Roman" w:hAnsi="Times New Roman" w:cs="Times New Roman"/>
+          <w:sz w:val="26"/>
+          <w:szCs w:val="26"/>
+        </w:rPr>
+        <w:t xml:space="preserve">«Столкновение цивилизаций» </w:t>
+      </w:r>
+    </w:p>
+    <w:p>
+      <w:pPr>
+        <w:ind w:left="360"/>
+        <w:rPr>
+          <w:rFonts w:ascii="Times New Roman" w:hAnsi="Times New Roman" w:cs="Times New Roman"/>
+          <w:sz w:val="26"/>
+          <w:szCs w:val="26"/>
+        </w:rPr>
+      </w:pPr>
+      <w:r>
+        <w:rPr>
+          <w:rFonts w:ascii="Times New Roman" w:hAnsi="Times New Roman" w:cs="Times New Roman"/>
+          <w:sz w:val="26"/>
+          <w:szCs w:val="26"/>
+        </w:rPr>
+        <w:t xml:space="preserve">К. </w:t>
+      </w:r>
+      <w:r>
+        <w:rPr>
+          <w:rFonts w:ascii="Times New Roman" w:hAnsi="Times New Roman" w:cs="Times New Roman"/>
+          <w:sz w:val="26"/>
+          <w:szCs w:val="26"/>
+        </w:rPr>
+        <w:t>Поппер «Логика научного исследования»</w:t>
+      </w:r>
+      <w:r>
+        <w:rPr>
+          <w:rFonts w:ascii="Times New Roman" w:hAnsi="Times New Roman" w:cs="Times New Roman"/>
+          <w:sz w:val="26"/>
+          <w:szCs w:val="26"/>
+        </w:rPr>
+        <w:t>,</w:t>
+      </w:r>
+      <w:r>
+        <w:rPr>
+          <w:rFonts w:ascii="Times New Roman" w:hAnsi="Times New Roman" w:cs="Times New Roman"/>
+          <w:sz w:val="26"/>
+          <w:szCs w:val="26"/>
+        </w:rPr>
+        <w:t xml:space="preserve"> «Открытое общество и его враги»</w:t>
+      </w:r>
+    </w:p>
+    <w:p>
+      <w:pPr>
+        <w:ind w:left="360"/>
+        <w:rPr>
+          <w:rFonts w:ascii="Times New Roman" w:hAnsi="Times New Roman" w:cs="Times New Roman"/>
+          <w:sz w:val="26"/>
+          <w:szCs w:val="26"/>
+        </w:rPr>
+      </w:pPr>
+      <w:r>
+        <w:rPr>
+          <w:rFonts w:ascii="Times New Roman" w:hAnsi="Times New Roman" w:cs="Times New Roman"/>
+          <w:sz w:val="26"/>
+          <w:szCs w:val="26"/>
         </w:rPr>
         <w:t>Л</w:t>
       </w:r>
       <w:r>
         <w:rPr>
           <w:rFonts w:ascii="Times New Roman" w:hAnsi="Times New Roman" w:cs="Times New Roman"/>
-          <w:sz w:val="28"/>
-          <w:szCs w:val="28"/>
-        </w:rPr>
-        <w:t>.</w:t>
-      </w:r>
-      <w:r>
-        <w:rPr>
-          <w:rFonts w:ascii="Times New Roman" w:hAnsi="Times New Roman" w:cs="Times New Roman"/>
-          <w:sz w:val="28"/>
-          <w:szCs w:val="28"/>
-        </w:rPr>
-        <w:t xml:space="preserve"> Лауд</w:t>
-      </w:r>
-      <w:r>
-        <w:rPr>
-          <w:rFonts w:ascii="Times New Roman" w:hAnsi="Times New Roman" w:cs="Times New Roman"/>
-          <w:sz w:val="28"/>
-          <w:szCs w:val="28"/>
-        </w:rPr>
-        <w:t>а</w:t>
-      </w:r>
-      <w:r>
-        <w:rPr>
-          <w:rFonts w:ascii="Times New Roman" w:hAnsi="Times New Roman" w:cs="Times New Roman"/>
-          <w:sz w:val="28"/>
-          <w:szCs w:val="28"/>
-        </w:rPr>
-        <w:t>н «Наука и ценности»</w:t>
-      </w:r>
-    </w:p>
-    <w:p>
-      <w:pPr>
-        <w:ind w:left="360"/>
-        <w:rPr>
-          <w:rFonts w:ascii="Times New Roman" w:hAnsi="Times New Roman" w:cs="Times New Roman"/>
-          <w:sz w:val="28"/>
-          <w:szCs w:val="28"/>
-        </w:rPr>
-      </w:pPr>
-      <w:r>
-        <w:rPr>
-          <w:rFonts w:ascii="Times New Roman" w:hAnsi="Times New Roman" w:cs="Times New Roman"/>
-          <w:sz w:val="28"/>
-          <w:szCs w:val="28"/>
-        </w:rPr>
-        <w:t>Фернан Бро</w:t>
-      </w:r>
-      <w:r>
-        <w:rPr>
-          <w:rFonts w:ascii="Times New Roman" w:hAnsi="Times New Roman" w:cs="Times New Roman"/>
-          <w:sz w:val="28"/>
-          <w:szCs w:val="28"/>
-        </w:rPr>
-        <w:t>дель</w:t>
-      </w:r>
-      <w:r>
-        <w:rPr>
-          <w:rFonts w:ascii="Times New Roman" w:hAnsi="Times New Roman" w:cs="Times New Roman"/>
-          <w:sz w:val="28"/>
-          <w:szCs w:val="28"/>
-        </w:rPr>
-        <w:t xml:space="preserve"> «</w:t>
-      </w:r>
-      <w:r>
-        <w:rPr>
-          <w:rFonts w:ascii="Times New Roman" w:hAnsi="Times New Roman" w:cs="Times New Roman"/>
-          <w:sz w:val="28"/>
-          <w:szCs w:val="28"/>
-        </w:rPr>
-        <w:t>С</w:t>
-      </w:r>
-      <w:r>
-        <w:rPr>
-          <w:rFonts w:ascii="Times New Roman" w:hAnsi="Times New Roman" w:cs="Times New Roman"/>
-          <w:sz w:val="28"/>
-          <w:szCs w:val="28"/>
-        </w:rPr>
-        <w:t>труктур</w:t>
-      </w:r>
-      <w:r>
-        <w:rPr>
-          <w:rFonts w:ascii="Times New Roman" w:hAnsi="Times New Roman" w:cs="Times New Roman"/>
-          <w:sz w:val="28"/>
-          <w:szCs w:val="28"/>
-        </w:rPr>
-        <w:t>ы</w:t>
-      </w:r>
-      <w:r>
-        <w:rPr>
-          <w:rFonts w:ascii="Times New Roman" w:hAnsi="Times New Roman" w:cs="Times New Roman"/>
-          <w:sz w:val="28"/>
-          <w:szCs w:val="28"/>
-        </w:rPr>
-        <w:t xml:space="preserve"> повседневности»</w:t>
-      </w:r>
-    </w:p>
-    <w:p>
-      <w:pPr>
-        <w:ind w:left="360"/>
-        <w:rPr>
-          <w:rFonts w:ascii="Times New Roman" w:hAnsi="Times New Roman" w:cs="Times New Roman"/>
-          <w:sz w:val="28"/>
-          <w:szCs w:val="28"/>
-        </w:rPr>
-      </w:pPr>
-      <w:r>
-        <w:rPr>
-          <w:rFonts w:ascii="Times New Roman" w:hAnsi="Times New Roman" w:cs="Times New Roman"/>
-          <w:sz w:val="28"/>
-          <w:szCs w:val="28"/>
-        </w:rPr>
-        <w:t xml:space="preserve">Т. </w:t>
-      </w:r>
-      <w:r>
-        <w:rPr>
-          <w:rFonts w:ascii="Times New Roman" w:hAnsi="Times New Roman" w:cs="Times New Roman"/>
-          <w:sz w:val="28"/>
-          <w:szCs w:val="28"/>
-        </w:rPr>
-        <w:t>Кун «Структура научной революции»</w:t>
-      </w:r>
-      <w:r>
-        <w:rPr>
-          <w:rFonts w:ascii="Times New Roman" w:hAnsi="Times New Roman" w:cs="Times New Roman"/>
-          <w:sz w:val="28"/>
-          <w:szCs w:val="28"/>
-        </w:rPr>
-        <w:t>, «</w:t>
-      </w:r>
-      <w:r>
-        <w:rPr>
-          <w:rFonts w:ascii="Times New Roman" w:hAnsi="Times New Roman" w:cs="Times New Roman"/>
-          <w:sz w:val="28"/>
-          <w:szCs w:val="28"/>
-        </w:rPr>
-        <w:t xml:space="preserve">После </w:t>
-      </w:r>
-      <w:r>
-        <w:rPr>
-          <w:rFonts w:ascii="Times New Roman" w:hAnsi="Times New Roman" w:cs="Times New Roman"/>
-          <w:sz w:val="28"/>
-          <w:szCs w:val="28"/>
-        </w:rPr>
-        <w:t>Структуры научных революций»</w:t>
-      </w:r>
-    </w:p>
-    <w:p>
-      <w:pPr>
-        <w:ind w:left="360"/>
-        <w:rPr>
-          <w:rFonts w:ascii="Times New Roman" w:hAnsi="Times New Roman" w:cs="Times New Roman"/>
-          <w:sz w:val="28"/>
-          <w:szCs w:val="28"/>
-        </w:rPr>
-      </w:pPr>
-      <w:r>
-        <w:rPr>
-          <w:rFonts w:ascii="Times New Roman" w:hAnsi="Times New Roman" w:cs="Times New Roman"/>
-          <w:sz w:val="28"/>
-          <w:szCs w:val="28"/>
-        </w:rPr>
-        <w:t>Чарльз Сноу «Две культуры»</w:t>
-      </w:r>
-    </w:p>
-    <w:p>
-      <w:pPr>
-        <w:ind w:left="360"/>
-        <w:rPr>
-          <w:rFonts w:ascii="Times New Roman" w:hAnsi="Times New Roman" w:cs="Times New Roman"/>
-          <w:sz w:val="28"/>
-          <w:szCs w:val="28"/>
-        </w:rPr>
-      </w:pPr>
-      <w:r>
-        <w:rPr>
-          <w:rFonts w:ascii="Times New Roman" w:hAnsi="Times New Roman" w:cs="Times New Roman"/>
-          <w:sz w:val="28"/>
-          <w:szCs w:val="28"/>
-        </w:rPr>
-        <w:t>Элвин</w:t>
-      </w:r>
-      <w:r>
-        <w:rPr>
-          <w:rFonts w:ascii="Times New Roman" w:hAnsi="Times New Roman" w:cs="Times New Roman"/>
-          <w:sz w:val="28"/>
-          <w:szCs w:val="28"/>
-        </w:rPr>
-        <w:t xml:space="preserve"> Тоф</w:t>
-      </w:r>
-      <w:r>
-        <w:rPr>
-          <w:rFonts w:ascii="Times New Roman" w:hAnsi="Times New Roman" w:cs="Times New Roman"/>
-          <w:sz w:val="28"/>
-          <w:szCs w:val="28"/>
-        </w:rPr>
-        <w:t>ф</w:t>
-      </w:r>
-      <w:r>
-        <w:rPr>
-          <w:rFonts w:ascii="Times New Roman" w:hAnsi="Times New Roman" w:cs="Times New Roman"/>
-          <w:sz w:val="28"/>
-          <w:szCs w:val="28"/>
-        </w:rPr>
-        <w:t>лер «Шок от столкновения с будущем» или «Третья волна» или «Метам</w:t>
-      </w:r>
-      <w:r>
-        <w:rPr>
-          <w:rFonts w:ascii="Times New Roman" w:hAnsi="Times New Roman" w:cs="Times New Roman"/>
-          <w:sz w:val="28"/>
-          <w:szCs w:val="28"/>
-        </w:rPr>
-        <w:t>о</w:t>
-      </w:r>
-      <w:r>
-        <w:rPr>
-          <w:rFonts w:ascii="Times New Roman" w:hAnsi="Times New Roman" w:cs="Times New Roman"/>
-          <w:sz w:val="28"/>
-          <w:szCs w:val="28"/>
-        </w:rPr>
-        <w:t>рфоз</w:t>
-      </w:r>
-      <w:r>
-        <w:rPr>
-          <w:rFonts w:ascii="Times New Roman" w:hAnsi="Times New Roman" w:cs="Times New Roman"/>
-          <w:sz w:val="28"/>
-          <w:szCs w:val="28"/>
-        </w:rPr>
-        <w:t>ы</w:t>
-      </w:r>
-      <w:r>
-        <w:rPr>
-          <w:rFonts w:ascii="Times New Roman" w:hAnsi="Times New Roman" w:cs="Times New Roman"/>
-          <w:sz w:val="28"/>
-          <w:szCs w:val="28"/>
-        </w:rPr>
-        <w:t xml:space="preserve"> власти»</w:t>
-      </w:r>
-    </w:p>
-    <w:p>
-      <w:pPr>
-        <w:ind w:left="360"/>
-        <w:rPr>
-          <w:rFonts w:ascii="Times New Roman" w:hAnsi="Times New Roman" w:cs="Times New Roman"/>
-          <w:sz w:val="28"/>
-          <w:szCs w:val="28"/>
-        </w:rPr>
-      </w:pPr>
-      <w:r>
-        <w:rPr>
-          <w:rFonts w:ascii="Times New Roman" w:hAnsi="Times New Roman" w:cs="Times New Roman"/>
-          <w:sz w:val="28"/>
-          <w:szCs w:val="28"/>
-        </w:rPr>
-        <w:t xml:space="preserve">Г. </w:t>
-      </w:r>
-      <w:r>
-        <w:rPr>
-          <w:rFonts w:ascii="Times New Roman" w:hAnsi="Times New Roman" w:cs="Times New Roman"/>
-          <w:sz w:val="28"/>
-          <w:szCs w:val="28"/>
-        </w:rPr>
-        <w:t>Маркуз</w:t>
-      </w:r>
-      <w:r>
-        <w:rPr>
-          <w:rFonts w:ascii="Times New Roman" w:hAnsi="Times New Roman" w:cs="Times New Roman"/>
-          <w:sz w:val="28"/>
-          <w:szCs w:val="28"/>
-        </w:rPr>
-        <w:t>е</w:t>
-      </w:r>
-      <w:r>
-        <w:rPr>
-          <w:rFonts w:ascii="Times New Roman" w:hAnsi="Times New Roman" w:cs="Times New Roman"/>
-          <w:sz w:val="28"/>
-          <w:szCs w:val="28"/>
-        </w:rPr>
-        <w:t xml:space="preserve"> «Одномерный человек»</w:t>
-      </w:r>
-    </w:p>
-    <w:p>
-      <w:pPr>
-        <w:ind w:left="360"/>
-        <w:rPr>
-          <w:rFonts w:ascii="Times New Roman" w:hAnsi="Times New Roman" w:cs="Times New Roman"/>
-          <w:sz w:val="28"/>
-          <w:szCs w:val="28"/>
-        </w:rPr>
-      </w:pPr>
-      <w:r>
-        <w:rPr>
-          <w:rFonts w:ascii="Times New Roman" w:hAnsi="Times New Roman" w:cs="Times New Roman"/>
-          <w:sz w:val="28"/>
-          <w:szCs w:val="28"/>
-        </w:rPr>
-        <w:t xml:space="preserve">Сэмюэль Хантингтон </w:t>
-      </w:r>
-      <w:r>
-        <w:rPr>
-          <w:rFonts w:ascii="Times New Roman" w:hAnsi="Times New Roman" w:cs="Times New Roman"/>
-          <w:sz w:val="28"/>
-          <w:szCs w:val="28"/>
-        </w:rPr>
-        <w:t xml:space="preserve">«Столкновение цивилизаций» </w:t>
-      </w:r>
-    </w:p>
-    <w:p>
-      <w:pPr>
-        <w:ind w:left="360"/>
-        <w:rPr>
-          <w:rFonts w:ascii="Times New Roman" w:hAnsi="Times New Roman" w:cs="Times New Roman"/>
-          <w:sz w:val="28"/>
-          <w:szCs w:val="28"/>
-        </w:rPr>
-      </w:pPr>
-      <w:r>
-        <w:rPr>
-          <w:rFonts w:ascii="Times New Roman" w:hAnsi="Times New Roman" w:cs="Times New Roman"/>
-          <w:sz w:val="28"/>
-          <w:szCs w:val="28"/>
-        </w:rPr>
-        <w:t xml:space="preserve">К. </w:t>
-      </w:r>
-      <w:r>
-        <w:rPr>
-          <w:rFonts w:ascii="Times New Roman" w:hAnsi="Times New Roman" w:cs="Times New Roman"/>
-          <w:sz w:val="28"/>
-          <w:szCs w:val="28"/>
-        </w:rPr>
-        <w:t>Поппер «Логика научного исследования»</w:t>
-      </w:r>
-      <w:r>
-        <w:rPr>
-          <w:rFonts w:ascii="Times New Roman" w:hAnsi="Times New Roman" w:cs="Times New Roman"/>
-          <w:sz w:val="28"/>
-          <w:szCs w:val="28"/>
-        </w:rPr>
-        <w:t>,</w:t>
-      </w:r>
-      <w:r>
-        <w:rPr>
-          <w:rFonts w:ascii="Times New Roman" w:hAnsi="Times New Roman" w:cs="Times New Roman"/>
-          <w:sz w:val="28"/>
-          <w:szCs w:val="28"/>
-        </w:rPr>
-        <w:t xml:space="preserve"> «Открытое общество и его враги»</w:t>
-      </w:r>
-    </w:p>
-    <w:p>
-      <w:pPr>
-        <w:ind w:left="360"/>
-        <w:rPr>
-          <w:rFonts w:ascii="Times New Roman" w:hAnsi="Times New Roman" w:cs="Times New Roman"/>
-          <w:sz w:val="28"/>
-          <w:szCs w:val="28"/>
-        </w:rPr>
-      </w:pPr>
-      <w:r>
-        <w:rPr>
-          <w:rFonts w:ascii="Times New Roman" w:hAnsi="Times New Roman" w:cs="Times New Roman"/>
-          <w:sz w:val="28"/>
-          <w:szCs w:val="28"/>
-        </w:rPr>
-        <w:t>Л</w:t>
-      </w:r>
-      <w:r>
-        <w:rPr>
-          <w:rFonts w:ascii="Times New Roman" w:hAnsi="Times New Roman" w:cs="Times New Roman"/>
-          <w:sz w:val="28"/>
-          <w:szCs w:val="28"/>
+          <w:sz w:val="26"/>
+          <w:szCs w:val="26"/>
         </w:rPr>
         <w:t>. Лаудан</w:t>
       </w:r>
       <w:r>
         <w:rPr>
           <w:rFonts w:ascii="Times New Roman" w:hAnsi="Times New Roman" w:cs="Times New Roman"/>
-          <w:sz w:val="28"/>
-          <w:szCs w:val="28"/>
+          <w:sz w:val="26"/>
+          <w:szCs w:val="26"/>
         </w:rPr>
         <w:t xml:space="preserve"> «Наука и ценности»</w:t>
       </w:r>
@@ -3677,23 +3653,23 @@
         <w:ind w:left="360"/>
         <w:rPr>
           <w:rFonts w:ascii="Times New Roman" w:hAnsi="Times New Roman" w:cs="Times New Roman"/>
-          <w:sz w:val="28"/>
-          <w:szCs w:val="28"/>
-        </w:rPr>
-      </w:pPr>
-      <w:r>
-        <w:rPr>
-          <w:rFonts w:ascii="Times New Roman" w:hAnsi="Times New Roman" w:cs="Times New Roman"/>
-          <w:sz w:val="28"/>
-          <w:szCs w:val="28"/>
+          <w:sz w:val="26"/>
+          <w:szCs w:val="26"/>
+        </w:rPr>
+      </w:pPr>
+      <w:r>
+        <w:rPr>
+          <w:rFonts w:ascii="Times New Roman" w:hAnsi="Times New Roman" w:cs="Times New Roman"/>
+          <w:sz w:val="26"/>
+          <w:szCs w:val="26"/>
         </w:rPr>
         <w:t xml:space="preserve">Джон Стюарт </w:t>
       </w:r>
       <w:r>
         <w:rPr>
           <w:rFonts w:ascii="Times New Roman" w:hAnsi="Times New Roman" w:cs="Times New Roman"/>
-          <w:sz w:val="28"/>
-          <w:szCs w:val="28"/>
+          <w:sz w:val="26"/>
+          <w:szCs w:val="26"/>
         </w:rPr>
         <w:t>Миль «О свободе»</w:t>
       </w:r>
@@ -3703,34 +3679,17 @@
         <w:ind w:left="360"/>
         <w:rPr>
           <w:rFonts w:ascii="Times New Roman" w:hAnsi="Times New Roman" w:cs="Times New Roman"/>
-          <w:sz w:val="28"/>
-          <w:szCs w:val="28"/>
-        </w:rPr>
-      </w:pPr>
-      <w:r>
-        <w:rPr>
-          <w:rFonts w:ascii="Times New Roman" w:hAnsi="Times New Roman" w:cs="Times New Roman"/>
-          <w:sz w:val="28"/>
-          <w:szCs w:val="28"/>
-        </w:rPr>
-        <w:lastRenderedPageBreak/>
-        <w:t>Б.Ф. Скиннер «</w:t>
-      </w:r>
-      <w:r>
-        <w:rPr>
-          <w:rFonts w:ascii="Times New Roman" w:hAnsi="Times New Roman" w:cs="Times New Roman"/>
-          <w:sz w:val="28"/>
-          <w:szCs w:val="28"/>
-        </w:rPr>
-        <w:t>По ту сторону свободы и достоинства</w:t>
-      </w:r>
-      <w:r>
-        <w:rPr>
-          <w:rFonts w:ascii="Times New Roman" w:hAnsi="Times New Roman" w:cs="Times New Roman"/>
-          <w:sz w:val="28"/>
-          <w:szCs w:val="28"/>
-        </w:rPr>
-        <w:t>»</w:t>
+          <w:sz w:val="26"/>
+          <w:szCs w:val="26"/>
+        </w:rPr>
+      </w:pPr>
+      <w:r>
+        <w:rPr>
+          <w:rFonts w:ascii="Times New Roman" w:hAnsi="Times New Roman" w:cs="Times New Roman"/>
+          <w:sz w:val="26"/>
+          <w:szCs w:val="26"/>
+        </w:rPr>
+        <w:t>Б.Ф. Скиннер «По ту сторону свободы и достоинства»</w:t>
       </w:r>
     </w:p>
     <w:sectPr>

</xml_diff>